<commit_message>
MAKING Entity Relationship Diagram
</commit_message>
<xml_diff>
--- a/ApexDB_Structure.docx
+++ b/ApexDB_Structure.docx
@@ -13,7 +13,6 @@
           <w:docPartUnique/>
         </w:docPartObj>
       </w:sdtPr>
-      <w:sdtEndPr/>
       <w:sdtContent>
         <w:p>
           <w:pPr>
@@ -1122,19 +1121,11 @@
               <w:rFonts w:ascii="Georgia" w:hAnsi="Georgia"/>
             </w:rPr>
           </w:pPr>
-          <w:proofErr w:type="spellStart"/>
-          <w:r>
-            <w:rPr>
-              <w:rFonts w:ascii="Georgia" w:hAnsi="Georgia"/>
-            </w:rPr>
-            <w:t>UserID</w:t>
-          </w:r>
-          <w:proofErr w:type="spellEnd"/>
-          <w:r>
-            <w:rPr>
-              <w:rFonts w:ascii="Georgia" w:hAnsi="Georgia"/>
-            </w:rPr>
-            <w:t xml:space="preserve"> – INT (PK)</w:t>
+          <w:r>
+            <w:rPr>
+              <w:rFonts w:ascii="Georgia" w:hAnsi="Georgia"/>
+            </w:rPr>
+            <w:t>UserID – INT (PK)</w:t>
           </w:r>
         </w:p>
         <w:p>
@@ -1153,21 +1144,7 @@
             <w:rPr>
               <w:rFonts w:ascii="Georgia" w:hAnsi="Georgia"/>
             </w:rPr>
-            <w:t xml:space="preserve">Username – </w:t>
-          </w:r>
-          <w:proofErr w:type="gramStart"/>
-          <w:r>
-            <w:rPr>
-              <w:rFonts w:ascii="Georgia" w:hAnsi="Georgia"/>
-            </w:rPr>
-            <w:t>NVARCHAR(</w:t>
-          </w:r>
-          <w:proofErr w:type="gramEnd"/>
-          <w:r>
-            <w:rPr>
-              <w:rFonts w:ascii="Georgia" w:hAnsi="Georgia"/>
-            </w:rPr>
-            <w:t>50) UNIQUE</w:t>
+            <w:t>Username – NVARCHAR(50) UNIQUE</w:t>
           </w:r>
         </w:p>
         <w:p>
@@ -1186,21 +1163,7 @@
             <w:rPr>
               <w:rFonts w:ascii="Georgia" w:hAnsi="Georgia"/>
             </w:rPr>
-            <w:t xml:space="preserve">Password – </w:t>
-          </w:r>
-          <w:proofErr w:type="gramStart"/>
-          <w:r>
-            <w:rPr>
-              <w:rFonts w:ascii="Georgia" w:hAnsi="Georgia"/>
-            </w:rPr>
-            <w:t>NVARCHAR(</w:t>
-          </w:r>
-          <w:proofErr w:type="gramEnd"/>
-          <w:r>
-            <w:rPr>
-              <w:rFonts w:ascii="Georgia" w:hAnsi="Georgia"/>
-            </w:rPr>
-            <w:t>100)</w:t>
+            <w:t>Password – NVARCHAR(100)</w:t>
           </w:r>
         </w:p>
         <w:p>
@@ -1242,19 +1205,11 @@
               <w:rFonts w:ascii="Georgia" w:hAnsi="Georgia"/>
             </w:rPr>
           </w:pPr>
-          <w:proofErr w:type="spellStart"/>
-          <w:r>
-            <w:rPr>
-              <w:rFonts w:ascii="Georgia" w:hAnsi="Georgia"/>
-            </w:rPr>
-            <w:t>BranchID</w:t>
-          </w:r>
-          <w:proofErr w:type="spellEnd"/>
-          <w:r>
-            <w:rPr>
-              <w:rFonts w:ascii="Georgia" w:hAnsi="Georgia"/>
-            </w:rPr>
-            <w:t xml:space="preserve"> – INT (PK)</w:t>
+          <w:r>
+            <w:rPr>
+              <w:rFonts w:ascii="Georgia" w:hAnsi="Georgia"/>
+            </w:rPr>
+            <w:t>BranchID – INT (PK)</w:t>
           </w:r>
         </w:p>
         <w:p>
@@ -1269,33 +1224,11 @@
               <w:rFonts w:ascii="Georgia" w:hAnsi="Georgia"/>
             </w:rPr>
           </w:pPr>
-          <w:proofErr w:type="spellStart"/>
-          <w:r>
-            <w:rPr>
-              <w:rFonts w:ascii="Georgia" w:hAnsi="Georgia"/>
-            </w:rPr>
-            <w:t>BranchName</w:t>
-          </w:r>
-          <w:proofErr w:type="spellEnd"/>
-          <w:r>
-            <w:rPr>
-              <w:rFonts w:ascii="Georgia" w:hAnsi="Georgia"/>
-            </w:rPr>
-            <w:t xml:space="preserve"> – </w:t>
-          </w:r>
-          <w:proofErr w:type="gramStart"/>
-          <w:r>
-            <w:rPr>
-              <w:rFonts w:ascii="Georgia" w:hAnsi="Georgia"/>
-            </w:rPr>
-            <w:t>NVARCHAR(</w:t>
-          </w:r>
-          <w:proofErr w:type="gramEnd"/>
-          <w:r>
-            <w:rPr>
-              <w:rFonts w:ascii="Georgia" w:hAnsi="Georgia"/>
-            </w:rPr>
-            <w:t>100)</w:t>
+          <w:r>
+            <w:rPr>
+              <w:rFonts w:ascii="Georgia" w:hAnsi="Georgia"/>
+            </w:rPr>
+            <w:t>BranchName – NVARCHAR(100)</w:t>
           </w:r>
         </w:p>
         <w:p>
@@ -1314,21 +1247,7 @@
             <w:rPr>
               <w:rFonts w:ascii="Georgia" w:hAnsi="Georgia"/>
             </w:rPr>
-            <w:t xml:space="preserve">Location – </w:t>
-          </w:r>
-          <w:proofErr w:type="gramStart"/>
-          <w:r>
-            <w:rPr>
-              <w:rFonts w:ascii="Georgia" w:hAnsi="Georgia"/>
-            </w:rPr>
-            <w:t>NVARCHAR(</w:t>
-          </w:r>
-          <w:proofErr w:type="gramEnd"/>
-          <w:r>
-            <w:rPr>
-              <w:rFonts w:ascii="Georgia" w:hAnsi="Georgia"/>
-            </w:rPr>
-            <w:t>100)</w:t>
+            <w:t>Location – NVARCHAR(100)</w:t>
           </w:r>
         </w:p>
         <w:p>
@@ -1347,21 +1266,7 @@
             <w:rPr>
               <w:rFonts w:ascii="Georgia" w:hAnsi="Georgia"/>
             </w:rPr>
-            <w:t xml:space="preserve">Contact – </w:t>
-          </w:r>
-          <w:proofErr w:type="gramStart"/>
-          <w:r>
-            <w:rPr>
-              <w:rFonts w:ascii="Georgia" w:hAnsi="Georgia"/>
-            </w:rPr>
-            <w:t>NVARCHAR(</w:t>
-          </w:r>
-          <w:proofErr w:type="gramEnd"/>
-          <w:r>
-            <w:rPr>
-              <w:rFonts w:ascii="Georgia" w:hAnsi="Georgia"/>
-            </w:rPr>
-            <w:t>20)</w:t>
+            <w:t>Contact – NVARCHAR(20)</w:t>
           </w:r>
         </w:p>
         <w:p>
@@ -1403,19 +1308,11 @@
               <w:rFonts w:ascii="Georgia" w:hAnsi="Georgia"/>
             </w:rPr>
           </w:pPr>
-          <w:proofErr w:type="spellStart"/>
-          <w:r>
-            <w:rPr>
-              <w:rFonts w:ascii="Georgia" w:hAnsi="Georgia"/>
-            </w:rPr>
-            <w:t>EmployeeID</w:t>
-          </w:r>
-          <w:proofErr w:type="spellEnd"/>
-          <w:r>
-            <w:rPr>
-              <w:rFonts w:ascii="Georgia" w:hAnsi="Georgia"/>
-            </w:rPr>
-            <w:t xml:space="preserve"> – INT (PK)</w:t>
+          <w:r>
+            <w:rPr>
+              <w:rFonts w:ascii="Georgia" w:hAnsi="Georgia"/>
+            </w:rPr>
+            <w:t>EmployeeID – INT (PK)</w:t>
           </w:r>
         </w:p>
         <w:p>
@@ -1434,21 +1331,7 @@
             <w:rPr>
               <w:rFonts w:ascii="Georgia" w:hAnsi="Georgia"/>
             </w:rPr>
-            <w:t xml:space="preserve">Name – </w:t>
-          </w:r>
-          <w:proofErr w:type="gramStart"/>
-          <w:r>
-            <w:rPr>
-              <w:rFonts w:ascii="Georgia" w:hAnsi="Georgia"/>
-            </w:rPr>
-            <w:t>NVARCHAR(</w:t>
-          </w:r>
-          <w:proofErr w:type="gramEnd"/>
-          <w:r>
-            <w:rPr>
-              <w:rFonts w:ascii="Georgia" w:hAnsi="Georgia"/>
-            </w:rPr>
-            <w:t>100)</w:t>
+            <w:t>Name – NVARCHAR(100)</w:t>
           </w:r>
         </w:p>
         <w:p>
@@ -1467,21 +1350,7 @@
             <w:rPr>
               <w:rFonts w:ascii="Georgia" w:hAnsi="Georgia"/>
             </w:rPr>
-            <w:t xml:space="preserve">Contact – </w:t>
-          </w:r>
-          <w:proofErr w:type="gramStart"/>
-          <w:r>
-            <w:rPr>
-              <w:rFonts w:ascii="Georgia" w:hAnsi="Georgia"/>
-            </w:rPr>
-            <w:t>NVARCHAR(</w:t>
-          </w:r>
-          <w:proofErr w:type="gramEnd"/>
-          <w:r>
-            <w:rPr>
-              <w:rFonts w:ascii="Georgia" w:hAnsi="Georgia"/>
-            </w:rPr>
-            <w:t>20)</w:t>
+            <w:t>Contact – NVARCHAR(20)</w:t>
           </w:r>
         </w:p>
         <w:p>
@@ -1500,21 +1369,7 @@
             <w:rPr>
               <w:rFonts w:ascii="Georgia" w:hAnsi="Georgia"/>
             </w:rPr>
-            <w:t xml:space="preserve">Position – </w:t>
-          </w:r>
-          <w:proofErr w:type="gramStart"/>
-          <w:r>
-            <w:rPr>
-              <w:rFonts w:ascii="Georgia" w:hAnsi="Georgia"/>
-            </w:rPr>
-            <w:t>NVARCHAR(</w:t>
-          </w:r>
-          <w:proofErr w:type="gramEnd"/>
-          <w:r>
-            <w:rPr>
-              <w:rFonts w:ascii="Georgia" w:hAnsi="Georgia"/>
-            </w:rPr>
-            <w:t>50)</w:t>
+            <w:t>Position – NVARCHAR(50)</w:t>
           </w:r>
         </w:p>
         <w:p>
@@ -1529,19 +1384,11 @@
               <w:rFonts w:ascii="Georgia" w:hAnsi="Georgia"/>
             </w:rPr>
           </w:pPr>
-          <w:proofErr w:type="spellStart"/>
-          <w:r>
-            <w:rPr>
-              <w:rFonts w:ascii="Georgia" w:hAnsi="Georgia"/>
-            </w:rPr>
-            <w:t>BranchID</w:t>
-          </w:r>
-          <w:proofErr w:type="spellEnd"/>
-          <w:r>
-            <w:rPr>
-              <w:rFonts w:ascii="Georgia" w:hAnsi="Georgia"/>
-            </w:rPr>
-            <w:t xml:space="preserve"> – INT (FK </w:t>
+          <w:r>
+            <w:rPr>
+              <w:rFonts w:ascii="Georgia" w:hAnsi="Georgia"/>
+            </w:rPr>
+            <w:t xml:space="preserve">BranchID – INT (FK </w:t>
           </w:r>
           <w:r>
             <w:rPr>
@@ -1553,21 +1400,7 @@
             <w:rPr>
               <w:rFonts w:ascii="Georgia" w:hAnsi="Georgia"/>
             </w:rPr>
-            <w:t xml:space="preserve"> </w:t>
-          </w:r>
-          <w:proofErr w:type="spellStart"/>
-          <w:r>
-            <w:rPr>
-              <w:rFonts w:ascii="Georgia" w:hAnsi="Georgia"/>
-            </w:rPr>
-            <w:t>Branches.BranchID</w:t>
-          </w:r>
-          <w:proofErr w:type="spellEnd"/>
-          <w:r>
-            <w:rPr>
-              <w:rFonts w:ascii="Georgia" w:hAnsi="Georgia"/>
-            </w:rPr>
-            <w:t>)</w:t>
+            <w:t xml:space="preserve"> Branches.BranchID)</w:t>
           </w:r>
         </w:p>
         <w:p>
@@ -1632,21 +1465,7 @@
             <w:rPr>
               <w:rFonts w:ascii="Georgia" w:hAnsi="Georgia"/>
             </w:rPr>
-            <w:t xml:space="preserve">Make – </w:t>
-          </w:r>
-          <w:proofErr w:type="gramStart"/>
-          <w:r>
-            <w:rPr>
-              <w:rFonts w:ascii="Georgia" w:hAnsi="Georgia"/>
-            </w:rPr>
-            <w:t>NVARCHAR(</w:t>
-          </w:r>
-          <w:proofErr w:type="gramEnd"/>
-          <w:r>
-            <w:rPr>
-              <w:rFonts w:ascii="Georgia" w:hAnsi="Georgia"/>
-            </w:rPr>
-            <w:t>50)</w:t>
+            <w:t>Make – NVARCHAR(50)</w:t>
           </w:r>
         </w:p>
         <w:p>
@@ -1665,21 +1484,7 @@
             <w:rPr>
               <w:rFonts w:ascii="Georgia" w:hAnsi="Georgia"/>
             </w:rPr>
-            <w:t xml:space="preserve">Model – </w:t>
-          </w:r>
-          <w:proofErr w:type="gramStart"/>
-          <w:r>
-            <w:rPr>
-              <w:rFonts w:ascii="Georgia" w:hAnsi="Georgia"/>
-            </w:rPr>
-            <w:t>NVARCHAR(</w:t>
-          </w:r>
-          <w:proofErr w:type="gramEnd"/>
-          <w:r>
-            <w:rPr>
-              <w:rFonts w:ascii="Georgia" w:hAnsi="Georgia"/>
-            </w:rPr>
-            <w:t>50)</w:t>
+            <w:t>Model – NVARCHAR(50)</w:t>
           </w:r>
         </w:p>
         <w:p>
@@ -1717,21 +1522,7 @@
             <w:rPr>
               <w:rFonts w:ascii="Georgia" w:hAnsi="Georgia"/>
             </w:rPr>
-            <w:t xml:space="preserve">Color – </w:t>
-          </w:r>
-          <w:proofErr w:type="gramStart"/>
-          <w:r>
-            <w:rPr>
-              <w:rFonts w:ascii="Georgia" w:hAnsi="Georgia"/>
-            </w:rPr>
-            <w:t>NVARCHAR(</w:t>
-          </w:r>
-          <w:proofErr w:type="gramEnd"/>
-          <w:r>
-            <w:rPr>
-              <w:rFonts w:ascii="Georgia" w:hAnsi="Georgia"/>
-            </w:rPr>
-            <w:t>30)</w:t>
+            <w:t>Color – NVARCHAR(30)</w:t>
           </w:r>
         </w:p>
         <w:p>
@@ -1750,21 +1541,7 @@
             <w:rPr>
               <w:rFonts w:ascii="Georgia" w:hAnsi="Georgia"/>
             </w:rPr>
-            <w:t xml:space="preserve">Price – </w:t>
-          </w:r>
-          <w:proofErr w:type="gramStart"/>
-          <w:r>
-            <w:rPr>
-              <w:rFonts w:ascii="Georgia" w:hAnsi="Georgia"/>
-            </w:rPr>
-            <w:t>DECIMAL(</w:t>
-          </w:r>
-          <w:proofErr w:type="gramEnd"/>
-          <w:r>
-            <w:rPr>
-              <w:rFonts w:ascii="Georgia" w:hAnsi="Georgia"/>
-            </w:rPr>
-            <w:t>18,2)</w:t>
+            <w:t>Price – DECIMAL(18,2)</w:t>
           </w:r>
         </w:p>
         <w:p>
@@ -1783,21 +1560,7 @@
             <w:rPr>
               <w:rFonts w:ascii="Georgia" w:hAnsi="Georgia"/>
             </w:rPr>
-            <w:t xml:space="preserve">Status – </w:t>
-          </w:r>
-          <w:proofErr w:type="gramStart"/>
-          <w:r>
-            <w:rPr>
-              <w:rFonts w:ascii="Georgia" w:hAnsi="Georgia"/>
-            </w:rPr>
-            <w:t>NVARCHAR(</w:t>
-          </w:r>
-          <w:proofErr w:type="gramEnd"/>
-          <w:r>
-            <w:rPr>
-              <w:rFonts w:ascii="Georgia" w:hAnsi="Georgia"/>
-            </w:rPr>
-            <w:t>20) CHECK ('Available', 'Sold')</w:t>
+            <w:t>Status – NVARCHAR(20) CHECK ('Available', 'Sold')</w:t>
           </w:r>
         </w:p>
         <w:p>
@@ -1812,19 +1575,11 @@
               <w:rFonts w:ascii="Georgia" w:hAnsi="Georgia"/>
             </w:rPr>
           </w:pPr>
-          <w:proofErr w:type="spellStart"/>
-          <w:r>
-            <w:rPr>
-              <w:rFonts w:ascii="Georgia" w:hAnsi="Georgia"/>
-            </w:rPr>
-            <w:t>BranchID</w:t>
-          </w:r>
-          <w:proofErr w:type="spellEnd"/>
-          <w:r>
-            <w:rPr>
-              <w:rFonts w:ascii="Georgia" w:hAnsi="Georgia"/>
-            </w:rPr>
-            <w:t xml:space="preserve"> – INT (FK </w:t>
+          <w:r>
+            <w:rPr>
+              <w:rFonts w:ascii="Georgia" w:hAnsi="Georgia"/>
+            </w:rPr>
+            <w:t xml:space="preserve">BranchID – INT (FK </w:t>
           </w:r>
           <w:r>
             <w:rPr>
@@ -1836,21 +1591,7 @@
             <w:rPr>
               <w:rFonts w:ascii="Georgia" w:hAnsi="Georgia"/>
             </w:rPr>
-            <w:t xml:space="preserve"> </w:t>
-          </w:r>
-          <w:proofErr w:type="spellStart"/>
-          <w:r>
-            <w:rPr>
-              <w:rFonts w:ascii="Georgia" w:hAnsi="Georgia"/>
-            </w:rPr>
-            <w:t>Branches.BranchID</w:t>
-          </w:r>
-          <w:proofErr w:type="spellEnd"/>
-          <w:r>
-            <w:rPr>
-              <w:rFonts w:ascii="Georgia" w:hAnsi="Georgia"/>
-            </w:rPr>
-            <w:t>)</w:t>
+            <w:t xml:space="preserve"> Branches.BranchID)</w:t>
           </w:r>
         </w:p>
         <w:p>
@@ -1911,21 +1652,7 @@
             <w:rPr>
               <w:rFonts w:ascii="Georgia" w:hAnsi="Georgia"/>
             </w:rPr>
-            <w:t xml:space="preserve">Name – </w:t>
-          </w:r>
-          <w:proofErr w:type="gramStart"/>
-          <w:r>
-            <w:rPr>
-              <w:rFonts w:ascii="Georgia" w:hAnsi="Georgia"/>
-            </w:rPr>
-            <w:t>NVARCHAR(</w:t>
-          </w:r>
-          <w:proofErr w:type="gramEnd"/>
-          <w:r>
-            <w:rPr>
-              <w:rFonts w:ascii="Georgia" w:hAnsi="Georgia"/>
-            </w:rPr>
-            <w:t>100)</w:t>
+            <w:t>Name – NVARCHAR(100)</w:t>
           </w:r>
         </w:p>
         <w:p>
@@ -1944,21 +1671,7 @@
             <w:rPr>
               <w:rFonts w:ascii="Georgia" w:hAnsi="Georgia"/>
             </w:rPr>
-            <w:t xml:space="preserve">Contact – </w:t>
-          </w:r>
-          <w:proofErr w:type="gramStart"/>
-          <w:r>
-            <w:rPr>
-              <w:rFonts w:ascii="Georgia" w:hAnsi="Georgia"/>
-            </w:rPr>
-            <w:t>NVARCHAR(</w:t>
-          </w:r>
-          <w:proofErr w:type="gramEnd"/>
-          <w:r>
-            <w:rPr>
-              <w:rFonts w:ascii="Georgia" w:hAnsi="Georgia"/>
-            </w:rPr>
-            <w:t>20)</w:t>
+            <w:t>Contact – NVARCHAR(20)</w:t>
           </w:r>
         </w:p>
         <w:p>
@@ -1977,21 +1690,7 @@
             <w:rPr>
               <w:rFonts w:ascii="Georgia" w:hAnsi="Georgia"/>
             </w:rPr>
-            <w:t xml:space="preserve">Email – </w:t>
-          </w:r>
-          <w:proofErr w:type="gramStart"/>
-          <w:r>
-            <w:rPr>
-              <w:rFonts w:ascii="Georgia" w:hAnsi="Georgia"/>
-            </w:rPr>
-            <w:t>NVARCHAR(</w:t>
-          </w:r>
-          <w:proofErr w:type="gramEnd"/>
-          <w:r>
-            <w:rPr>
-              <w:rFonts w:ascii="Georgia" w:hAnsi="Georgia"/>
-            </w:rPr>
-            <w:t>100)</w:t>
+            <w:t>Email – NVARCHAR(100)</w:t>
           </w:r>
         </w:p>
         <w:p>
@@ -2010,21 +1709,7 @@
             <w:rPr>
               <w:rFonts w:ascii="Georgia" w:hAnsi="Georgia"/>
             </w:rPr>
-            <w:t xml:space="preserve">CNIC – </w:t>
-          </w:r>
-          <w:proofErr w:type="gramStart"/>
-          <w:r>
-            <w:rPr>
-              <w:rFonts w:ascii="Georgia" w:hAnsi="Georgia"/>
-            </w:rPr>
-            <w:t>NVARCHAR(</w:t>
-          </w:r>
-          <w:proofErr w:type="gramEnd"/>
-          <w:r>
-            <w:rPr>
-              <w:rFonts w:ascii="Georgia" w:hAnsi="Georgia"/>
-            </w:rPr>
-            <w:t>20)</w:t>
+            <w:t>CNIC – NVARCHAR(20)</w:t>
           </w:r>
         </w:p>
         <w:p>
@@ -2062,19 +1747,11 @@
               <w:rFonts w:ascii="Georgia" w:hAnsi="Georgia"/>
             </w:rPr>
           </w:pPr>
-          <w:proofErr w:type="spellStart"/>
-          <w:r>
-            <w:rPr>
-              <w:rFonts w:ascii="Georgia" w:hAnsi="Georgia"/>
-            </w:rPr>
-            <w:t>SaleID</w:t>
-          </w:r>
-          <w:proofErr w:type="spellEnd"/>
-          <w:r>
-            <w:rPr>
-              <w:rFonts w:ascii="Georgia" w:hAnsi="Georgia"/>
-            </w:rPr>
-            <w:t xml:space="preserve"> – INT (PK)</w:t>
+          <w:r>
+            <w:rPr>
+              <w:rFonts w:ascii="Georgia" w:hAnsi="Georgia"/>
+            </w:rPr>
+            <w:t>SaleID – INT (PK)</w:t>
           </w:r>
         </w:p>
         <w:p>
@@ -2105,21 +1782,7 @@
             <w:rPr>
               <w:rFonts w:ascii="Georgia" w:hAnsi="Georgia"/>
             </w:rPr>
-            <w:t xml:space="preserve"> </w:t>
-          </w:r>
-          <w:proofErr w:type="spellStart"/>
-          <w:r>
-            <w:rPr>
-              <w:rFonts w:ascii="Georgia" w:hAnsi="Georgia"/>
-            </w:rPr>
-            <w:t>Cars.CarID</w:t>
-          </w:r>
-          <w:proofErr w:type="spellEnd"/>
-          <w:r>
-            <w:rPr>
-              <w:rFonts w:ascii="Georgia" w:hAnsi="Georgia"/>
-            </w:rPr>
-            <w:t>, UNIQUE)</w:t>
+            <w:t xml:space="preserve"> Cars.CarID, UNIQUE)</w:t>
           </w:r>
         </w:p>
         <w:p>
@@ -2150,21 +1813,7 @@
             <w:rPr>
               <w:rFonts w:ascii="Georgia" w:hAnsi="Georgia"/>
             </w:rPr>
-            <w:t xml:space="preserve"> </w:t>
-          </w:r>
-          <w:proofErr w:type="spellStart"/>
-          <w:r>
-            <w:rPr>
-              <w:rFonts w:ascii="Georgia" w:hAnsi="Georgia"/>
-            </w:rPr>
-            <w:t>Customers.CustomerID</w:t>
-          </w:r>
-          <w:proofErr w:type="spellEnd"/>
-          <w:r>
-            <w:rPr>
-              <w:rFonts w:ascii="Georgia" w:hAnsi="Georgia"/>
-            </w:rPr>
-            <w:t>)</w:t>
+            <w:t xml:space="preserve"> Customers.CustomerID)</w:t>
           </w:r>
         </w:p>
         <w:p>
@@ -2179,19 +1828,11 @@
               <w:rFonts w:ascii="Georgia" w:hAnsi="Georgia"/>
             </w:rPr>
           </w:pPr>
-          <w:proofErr w:type="spellStart"/>
-          <w:r>
-            <w:rPr>
-              <w:rFonts w:ascii="Georgia" w:hAnsi="Georgia"/>
-            </w:rPr>
-            <w:t>EmployeeID</w:t>
-          </w:r>
-          <w:proofErr w:type="spellEnd"/>
-          <w:r>
-            <w:rPr>
-              <w:rFonts w:ascii="Georgia" w:hAnsi="Georgia"/>
-            </w:rPr>
-            <w:t xml:space="preserve"> – INT (FK </w:t>
+          <w:r>
+            <w:rPr>
+              <w:rFonts w:ascii="Georgia" w:hAnsi="Georgia"/>
+            </w:rPr>
+            <w:t xml:space="preserve">EmployeeID – INT (FK </w:t>
           </w:r>
           <w:r>
             <w:rPr>
@@ -2203,21 +1844,7 @@
             <w:rPr>
               <w:rFonts w:ascii="Georgia" w:hAnsi="Georgia"/>
             </w:rPr>
-            <w:t xml:space="preserve"> </w:t>
-          </w:r>
-          <w:proofErr w:type="spellStart"/>
-          <w:r>
-            <w:rPr>
-              <w:rFonts w:ascii="Georgia" w:hAnsi="Georgia"/>
-            </w:rPr>
-            <w:t>Employees.EmployeeID</w:t>
-          </w:r>
-          <w:proofErr w:type="spellEnd"/>
-          <w:r>
-            <w:rPr>
-              <w:rFonts w:ascii="Georgia" w:hAnsi="Georgia"/>
-            </w:rPr>
-            <w:t>)</w:t>
+            <w:t xml:space="preserve"> Employees.EmployeeID)</w:t>
           </w:r>
         </w:p>
         <w:p>
@@ -2232,19 +1859,11 @@
               <w:rFonts w:ascii="Georgia" w:hAnsi="Georgia"/>
             </w:rPr>
           </w:pPr>
-          <w:proofErr w:type="spellStart"/>
-          <w:r>
-            <w:rPr>
-              <w:rFonts w:ascii="Georgia" w:hAnsi="Georgia"/>
-            </w:rPr>
-            <w:t>SaleDate</w:t>
-          </w:r>
-          <w:proofErr w:type="spellEnd"/>
-          <w:r>
-            <w:rPr>
-              <w:rFonts w:ascii="Georgia" w:hAnsi="Georgia"/>
-            </w:rPr>
-            <w:t xml:space="preserve"> – DATE</w:t>
+          <w:r>
+            <w:rPr>
+              <w:rFonts w:ascii="Georgia" w:hAnsi="Georgia"/>
+            </w:rPr>
+            <w:t>SaleDate – DATE</w:t>
           </w:r>
         </w:p>
         <w:p>
@@ -2263,21 +1882,7 @@
             <w:rPr>
               <w:rFonts w:ascii="Georgia" w:hAnsi="Georgia"/>
             </w:rPr>
-            <w:t xml:space="preserve">Price – </w:t>
-          </w:r>
-          <w:proofErr w:type="gramStart"/>
-          <w:r>
-            <w:rPr>
-              <w:rFonts w:ascii="Georgia" w:hAnsi="Georgia"/>
-            </w:rPr>
-            <w:t>DECIMAL(</w:t>
-          </w:r>
-          <w:proofErr w:type="gramEnd"/>
-          <w:r>
-            <w:rPr>
-              <w:rFonts w:ascii="Georgia" w:hAnsi="Georgia"/>
-            </w:rPr>
-            <w:t>18,2)</w:t>
+            <w:t>Price – DECIMAL(18,2)</w:t>
           </w:r>
         </w:p>
         <w:p>
@@ -2315,20 +1920,12 @@
               <w:rFonts w:ascii="Georgia" w:hAnsi="Georgia"/>
             </w:rPr>
           </w:pPr>
-          <w:proofErr w:type="spellStart"/>
           <w:r>
             <w:rPr>
               <w:rFonts w:ascii="Georgia" w:hAnsi="Georgia"/>
             </w:rPr>
             <w:lastRenderedPageBreak/>
-            <w:t>SupplierID</w:t>
-          </w:r>
-          <w:proofErr w:type="spellEnd"/>
-          <w:r>
-            <w:rPr>
-              <w:rFonts w:ascii="Georgia" w:hAnsi="Georgia"/>
-            </w:rPr>
-            <w:t xml:space="preserve"> – INT (PK)</w:t>
+            <w:t>SupplierID – INT (PK)</w:t>
           </w:r>
         </w:p>
         <w:p>
@@ -2347,21 +1944,7 @@
             <w:rPr>
               <w:rFonts w:ascii="Georgia" w:hAnsi="Georgia"/>
             </w:rPr>
-            <w:t xml:space="preserve">Name – </w:t>
-          </w:r>
-          <w:proofErr w:type="gramStart"/>
-          <w:r>
-            <w:rPr>
-              <w:rFonts w:ascii="Georgia" w:hAnsi="Georgia"/>
-            </w:rPr>
-            <w:t>NVARCHAR(</w:t>
-          </w:r>
-          <w:proofErr w:type="gramEnd"/>
-          <w:r>
-            <w:rPr>
-              <w:rFonts w:ascii="Georgia" w:hAnsi="Georgia"/>
-            </w:rPr>
-            <w:t>100)</w:t>
+            <w:t>Name – NVARCHAR(100)</w:t>
           </w:r>
         </w:p>
         <w:p>
@@ -2380,21 +1963,7 @@
             <w:rPr>
               <w:rFonts w:ascii="Georgia" w:hAnsi="Georgia"/>
             </w:rPr>
-            <w:t xml:space="preserve">Contact – </w:t>
-          </w:r>
-          <w:proofErr w:type="gramStart"/>
-          <w:r>
-            <w:rPr>
-              <w:rFonts w:ascii="Georgia" w:hAnsi="Georgia"/>
-            </w:rPr>
-            <w:t>NVARCHAR(</w:t>
-          </w:r>
-          <w:proofErr w:type="gramEnd"/>
-          <w:r>
-            <w:rPr>
-              <w:rFonts w:ascii="Georgia" w:hAnsi="Georgia"/>
-            </w:rPr>
-            <w:t>20)</w:t>
+            <w:t>Contact – NVARCHAR(20)</w:t>
           </w:r>
         </w:p>
         <w:p>
@@ -2413,21 +1982,7 @@
             <w:rPr>
               <w:rFonts w:ascii="Georgia" w:hAnsi="Georgia"/>
             </w:rPr>
-            <w:t xml:space="preserve">Email – </w:t>
-          </w:r>
-          <w:proofErr w:type="gramStart"/>
-          <w:r>
-            <w:rPr>
-              <w:rFonts w:ascii="Georgia" w:hAnsi="Georgia"/>
-            </w:rPr>
-            <w:t>NVARCHAR(</w:t>
-          </w:r>
-          <w:proofErr w:type="gramEnd"/>
-          <w:r>
-            <w:rPr>
-              <w:rFonts w:ascii="Georgia" w:hAnsi="Georgia"/>
-            </w:rPr>
-            <w:t>100)</w:t>
+            <w:t>Email – NVARCHAR(100)</w:t>
           </w:r>
         </w:p>
         <w:p>
@@ -2465,19 +2020,11 @@
               <w:rFonts w:ascii="Georgia" w:hAnsi="Georgia"/>
             </w:rPr>
           </w:pPr>
-          <w:proofErr w:type="spellStart"/>
-          <w:r>
-            <w:rPr>
-              <w:rFonts w:ascii="Georgia" w:hAnsi="Georgia"/>
-            </w:rPr>
-            <w:t>PurchaseID</w:t>
-          </w:r>
-          <w:proofErr w:type="spellEnd"/>
-          <w:r>
-            <w:rPr>
-              <w:rFonts w:ascii="Georgia" w:hAnsi="Georgia"/>
-            </w:rPr>
-            <w:t xml:space="preserve"> – INT (PK)</w:t>
+          <w:r>
+            <w:rPr>
+              <w:rFonts w:ascii="Georgia" w:hAnsi="Georgia"/>
+            </w:rPr>
+            <w:t>PurchaseID – INT (PK)</w:t>
           </w:r>
         </w:p>
         <w:p>
@@ -2492,19 +2039,11 @@
               <w:rFonts w:ascii="Georgia" w:hAnsi="Georgia"/>
             </w:rPr>
           </w:pPr>
-          <w:proofErr w:type="spellStart"/>
-          <w:r>
-            <w:rPr>
-              <w:rFonts w:ascii="Georgia" w:hAnsi="Georgia"/>
-            </w:rPr>
-            <w:t>SupplierID</w:t>
-          </w:r>
-          <w:proofErr w:type="spellEnd"/>
-          <w:r>
-            <w:rPr>
-              <w:rFonts w:ascii="Georgia" w:hAnsi="Georgia"/>
-            </w:rPr>
-            <w:t xml:space="preserve"> – INT (FK </w:t>
+          <w:r>
+            <w:rPr>
+              <w:rFonts w:ascii="Georgia" w:hAnsi="Georgia"/>
+            </w:rPr>
+            <w:t xml:space="preserve">SupplierID – INT (FK </w:t>
           </w:r>
           <w:r>
             <w:rPr>
@@ -2516,21 +2055,7 @@
             <w:rPr>
               <w:rFonts w:ascii="Georgia" w:hAnsi="Georgia"/>
             </w:rPr>
-            <w:t xml:space="preserve"> </w:t>
-          </w:r>
-          <w:proofErr w:type="spellStart"/>
-          <w:r>
-            <w:rPr>
-              <w:rFonts w:ascii="Georgia" w:hAnsi="Georgia"/>
-            </w:rPr>
-            <w:t>Suppliers.SupplierID</w:t>
-          </w:r>
-          <w:proofErr w:type="spellEnd"/>
-          <w:r>
-            <w:rPr>
-              <w:rFonts w:ascii="Georgia" w:hAnsi="Georgia"/>
-            </w:rPr>
-            <w:t>)</w:t>
+            <w:t xml:space="preserve"> Suppliers.SupplierID)</w:t>
           </w:r>
         </w:p>
         <w:p>
@@ -2561,21 +2086,7 @@
             <w:rPr>
               <w:rFonts w:ascii="Georgia" w:hAnsi="Georgia"/>
             </w:rPr>
-            <w:t xml:space="preserve"> </w:t>
-          </w:r>
-          <w:proofErr w:type="spellStart"/>
-          <w:r>
-            <w:rPr>
-              <w:rFonts w:ascii="Georgia" w:hAnsi="Georgia"/>
-            </w:rPr>
-            <w:t>Cars.CarID</w:t>
-          </w:r>
-          <w:proofErr w:type="spellEnd"/>
-          <w:r>
-            <w:rPr>
-              <w:rFonts w:ascii="Georgia" w:hAnsi="Georgia"/>
-            </w:rPr>
-            <w:t>, UNIQUE)</w:t>
+            <w:t xml:space="preserve"> Cars.CarID, UNIQUE)</w:t>
           </w:r>
         </w:p>
         <w:p>
@@ -2590,19 +2101,11 @@
               <w:rFonts w:ascii="Georgia" w:hAnsi="Georgia"/>
             </w:rPr>
           </w:pPr>
-          <w:proofErr w:type="spellStart"/>
-          <w:r>
-            <w:rPr>
-              <w:rFonts w:ascii="Georgia" w:hAnsi="Georgia"/>
-            </w:rPr>
-            <w:t>PurchaseDate</w:t>
-          </w:r>
-          <w:proofErr w:type="spellEnd"/>
-          <w:r>
-            <w:rPr>
-              <w:rFonts w:ascii="Georgia" w:hAnsi="Georgia"/>
-            </w:rPr>
-            <w:t xml:space="preserve"> – DATE</w:t>
+          <w:r>
+            <w:rPr>
+              <w:rFonts w:ascii="Georgia" w:hAnsi="Georgia"/>
+            </w:rPr>
+            <w:t>PurchaseDate – DATE</w:t>
           </w:r>
         </w:p>
         <w:p>
@@ -2621,21 +2124,7 @@
             <w:rPr>
               <w:rFonts w:ascii="Georgia" w:hAnsi="Georgia"/>
             </w:rPr>
-            <w:t xml:space="preserve">Cost – </w:t>
-          </w:r>
-          <w:proofErr w:type="gramStart"/>
-          <w:r>
-            <w:rPr>
-              <w:rFonts w:ascii="Georgia" w:hAnsi="Georgia"/>
-            </w:rPr>
-            <w:t>DECIMAL(</w:t>
-          </w:r>
-          <w:proofErr w:type="gramEnd"/>
-          <w:r>
-            <w:rPr>
-              <w:rFonts w:ascii="Georgia" w:hAnsi="Georgia"/>
-            </w:rPr>
-            <w:t>18,2)</w:t>
+            <w:t>Cost – DECIMAL(18,2)</w:t>
           </w:r>
         </w:p>
         <w:p>
@@ -2665,27 +2154,88 @@
           <w:pPr>
             <w:pStyle w:val="ListParagraph"/>
             <w:numPr>
-              <w:ilvl w:val="0"/>
-              <w:numId w:val="12"/>
+              <w:ilvl w:val="1"/>
+              <w:numId w:val="13"/>
             </w:numPr>
             <w:spacing w:line="276" w:lineRule="auto"/>
             <w:rPr>
               <w:rFonts w:ascii="Georgia" w:hAnsi="Georgia"/>
             </w:rPr>
           </w:pPr>
-          <w:proofErr w:type="spellStart"/>
-          <w:r>
-            <w:rPr>
-              <w:rFonts w:ascii="Georgia" w:hAnsi="Georgia"/>
-            </w:rPr>
-            <w:t>FeedbackID</w:t>
-          </w:r>
-          <w:proofErr w:type="spellEnd"/>
-          <w:r>
-            <w:rPr>
-              <w:rFonts w:ascii="Georgia" w:hAnsi="Georgia"/>
-            </w:rPr>
-            <w:t xml:space="preserve"> – INT (PK)</w:t>
+          <w:r>
+            <w:rPr>
+              <w:rFonts w:ascii="Georgia" w:hAnsi="Georgia"/>
+            </w:rPr>
+            <w:t>FeedbackID – INT (PK)</w:t>
+          </w:r>
+        </w:p>
+        <w:p>
+          <w:pPr>
+            <w:pStyle w:val="ListParagraph"/>
+            <w:numPr>
+              <w:ilvl w:val="1"/>
+              <w:numId w:val="13"/>
+            </w:numPr>
+            <w:spacing w:line="276" w:lineRule="auto"/>
+            <w:rPr>
+              <w:rFonts w:ascii="Georgia" w:hAnsi="Georgia"/>
+            </w:rPr>
+          </w:pPr>
+          <w:r>
+            <w:rPr>
+              <w:rFonts w:ascii="Georgia" w:hAnsi="Georgia"/>
+            </w:rPr>
+            <w:t xml:space="preserve">CustomerID – INT (FK </w:t>
+          </w:r>
+          <w:r>
+            <w:rPr>
+              <w:rFonts w:ascii="Times New Roman" w:hAnsi="Times New Roman" w:cs="Times New Roman"/>
+            </w:rPr>
+            <w:t>→</w:t>
+          </w:r>
+          <w:r>
+            <w:rPr>
+              <w:rFonts w:ascii="Georgia" w:hAnsi="Georgia"/>
+            </w:rPr>
+            <w:t xml:space="preserve"> Customers.CustomerID)</w:t>
+          </w:r>
+        </w:p>
+        <w:p>
+          <w:pPr>
+            <w:pStyle w:val="ListParagraph"/>
+            <w:numPr>
+              <w:ilvl w:val="1"/>
+              <w:numId w:val="13"/>
+            </w:numPr>
+            <w:spacing w:line="276" w:lineRule="auto"/>
+            <w:rPr>
+              <w:rFonts w:ascii="Georgia" w:hAnsi="Georgia"/>
+            </w:rPr>
+          </w:pPr>
+          <w:r>
+            <w:rPr>
+              <w:rFonts w:ascii="Georgia" w:hAnsi="Georgia"/>
+            </w:rPr>
+            <w:t>Message – NVARCHAR(MAX)</w:t>
+          </w:r>
+        </w:p>
+        <w:p>
+          <w:pPr>
+            <w:pStyle w:val="ListParagraph"/>
+            <w:numPr>
+              <w:ilvl w:val="1"/>
+              <w:numId w:val="13"/>
+            </w:numPr>
+            <w:spacing w:line="276" w:lineRule="auto"/>
+            <w:rPr>
+              <w:rFonts w:ascii="Georgia" w:hAnsi="Georgia"/>
+            </w:rPr>
+          </w:pPr>
+          <w:r>
+            <w:rPr>
+              <w:rFonts w:ascii="Georgia" w:hAnsi="Georgia"/>
+            </w:rPr>
+            <w:t>FeedbackDate – DATE</w:t>
           </w:r>
         </w:p>
         <w:p>
@@ -2693,44 +2243,23 @@
             <w:pStyle w:val="ListParagraph"/>
             <w:numPr>
               <w:ilvl w:val="0"/>
-              <w:numId w:val="12"/>
+              <w:numId w:val="13"/>
             </w:numPr>
             <w:spacing w:line="276" w:lineRule="auto"/>
             <w:rPr>
               <w:rFonts w:ascii="Georgia" w:hAnsi="Georgia"/>
-            </w:rPr>
-          </w:pPr>
-          <w:r>
-            <w:rPr>
-              <w:rFonts w:ascii="Georgia" w:hAnsi="Georgia"/>
-            </w:rPr>
-            <w:t xml:space="preserve">CustomerID – INT (FK </w:t>
-          </w:r>
-          <w:r>
-            <w:rPr>
-              <w:rFonts w:ascii="Times New Roman" w:hAnsi="Times New Roman" w:cs="Times New Roman"/>
-            </w:rPr>
-            <w:t>→</w:t>
-          </w:r>
-          <w:r>
-            <w:rPr>
-              <w:rFonts w:ascii="Georgia" w:hAnsi="Georgia"/>
-            </w:rPr>
-            <w:t xml:space="preserve"> </w:t>
-          </w:r>
-          <w:proofErr w:type="spellStart"/>
-          <w:r>
-            <w:rPr>
-              <w:rFonts w:ascii="Georgia" w:hAnsi="Georgia"/>
-            </w:rPr>
-            <w:t>Customers.CustomerID</w:t>
-          </w:r>
-          <w:proofErr w:type="spellEnd"/>
-          <w:r>
-            <w:rPr>
-              <w:rFonts w:ascii="Georgia" w:hAnsi="Georgia"/>
-            </w:rPr>
-            <w:t>)</w:t>
+              <w:b/>
+              <w:bCs/>
+            </w:rPr>
+          </w:pPr>
+          <w:r>
+            <w:rPr>
+              <w:rFonts w:ascii="Georgia" w:hAnsi="Georgia"/>
+              <w:b/>
+              <w:bCs/>
+              <w:lang w:val="en-GB"/>
+            </w:rPr>
+            <w:t>Car Audit</w:t>
           </w:r>
         </w:p>
         <w:p>
@@ -2738,18 +2267,29 @@
             <w:pStyle w:val="ListParagraph"/>
             <w:numPr>
               <w:ilvl w:val="0"/>
-              <w:numId w:val="12"/>
+              <w:numId w:val="15"/>
             </w:numPr>
             <w:spacing w:line="276" w:lineRule="auto"/>
             <w:rPr>
               <w:rFonts w:ascii="Georgia" w:hAnsi="Georgia"/>
-            </w:rPr>
-          </w:pPr>
-          <w:r>
-            <w:rPr>
-              <w:rFonts w:ascii="Georgia" w:hAnsi="Georgia"/>
-            </w:rPr>
-            <w:t>Message – NVARCHAR(MAX)</w:t>
+              <w:lang w:val="en-US"/>
+            </w:rPr>
+          </w:pPr>
+          <w:proofErr w:type="spellStart"/>
+          <w:r>
+            <w:rPr>
+              <w:rFonts w:ascii="Georgia" w:hAnsi="Georgia"/>
+              <w:lang w:val="en-US"/>
+            </w:rPr>
+            <w:t>AuditID</w:t>
+          </w:r>
+          <w:proofErr w:type="spellEnd"/>
+          <w:r>
+            <w:rPr>
+              <w:rFonts w:ascii="Georgia" w:hAnsi="Georgia"/>
+              <w:lang w:val="en-US"/>
+            </w:rPr>
+            <w:t xml:space="preserve"> INT PK</w:t>
           </w:r>
         </w:p>
         <w:p>
@@ -2757,26 +2297,281 @@
             <w:pStyle w:val="ListParagraph"/>
             <w:numPr>
               <w:ilvl w:val="0"/>
-              <w:numId w:val="12"/>
+              <w:numId w:val="15"/>
             </w:numPr>
             <w:spacing w:line="276" w:lineRule="auto"/>
             <w:rPr>
               <w:rFonts w:ascii="Georgia" w:hAnsi="Georgia"/>
-            </w:rPr>
-          </w:pPr>
+              <w:lang w:val="en-US"/>
+            </w:rPr>
+          </w:pPr>
+          <w:r>
+            <w:rPr>
+              <w:rFonts w:ascii="Georgia" w:hAnsi="Georgia"/>
+              <w:lang w:val="en-US"/>
+            </w:rPr>
+            <w:t xml:space="preserve">    </w:t>
+          </w:r>
           <w:proofErr w:type="spellStart"/>
           <w:r>
             <w:rPr>
               <w:rFonts w:ascii="Georgia" w:hAnsi="Georgia"/>
-            </w:rPr>
-            <w:t>FeedbackDate</w:t>
+              <w:lang w:val="en-US"/>
+            </w:rPr>
+            <w:t>CarName</w:t>
           </w:r>
           <w:proofErr w:type="spellEnd"/>
           <w:r>
             <w:rPr>
               <w:rFonts w:ascii="Georgia" w:hAnsi="Georgia"/>
-            </w:rPr>
-            <w:t xml:space="preserve"> – DATE</w:t>
+              <w:lang w:val="en-US"/>
+            </w:rPr>
+            <w:t xml:space="preserve"> VARCHAR</w:t>
+          </w:r>
+        </w:p>
+        <w:p>
+          <w:pPr>
+            <w:pStyle w:val="ListParagraph"/>
+            <w:numPr>
+              <w:ilvl w:val="0"/>
+              <w:numId w:val="15"/>
+            </w:numPr>
+            <w:spacing w:line="276" w:lineRule="auto"/>
+            <w:rPr>
+              <w:rFonts w:ascii="Georgia" w:hAnsi="Georgia"/>
+              <w:lang w:val="en-US"/>
+            </w:rPr>
+          </w:pPr>
+          <w:r>
+            <w:rPr>
+              <w:rFonts w:ascii="Georgia" w:hAnsi="Georgia"/>
+              <w:lang w:val="en-US"/>
+            </w:rPr>
+            <w:t xml:space="preserve">    Make VARCHAR</w:t>
+          </w:r>
+        </w:p>
+        <w:p>
+          <w:pPr>
+            <w:pStyle w:val="ListParagraph"/>
+            <w:numPr>
+              <w:ilvl w:val="0"/>
+              <w:numId w:val="15"/>
+            </w:numPr>
+            <w:spacing w:line="276" w:lineRule="auto"/>
+            <w:rPr>
+              <w:rFonts w:ascii="Georgia" w:hAnsi="Georgia"/>
+              <w:lang w:val="en-US"/>
+            </w:rPr>
+          </w:pPr>
+          <w:r>
+            <w:rPr>
+              <w:rFonts w:ascii="Georgia" w:hAnsi="Georgia"/>
+              <w:lang w:val="en-US"/>
+            </w:rPr>
+            <w:t xml:space="preserve">    Model VARCHAR</w:t>
+          </w:r>
+        </w:p>
+        <w:p>
+          <w:pPr>
+            <w:pStyle w:val="ListParagraph"/>
+            <w:numPr>
+              <w:ilvl w:val="0"/>
+              <w:numId w:val="15"/>
+            </w:numPr>
+            <w:spacing w:line="276" w:lineRule="auto"/>
+            <w:rPr>
+              <w:rFonts w:ascii="Georgia" w:hAnsi="Georgia"/>
+            </w:rPr>
+          </w:pPr>
+          <w:r>
+            <w:rPr>
+              <w:rFonts w:ascii="Georgia" w:hAnsi="Georgia"/>
+              <w:lang w:val="en-US"/>
+            </w:rPr>
+            <w:t xml:space="preserve">    </w:t>
+          </w:r>
+          <w:proofErr w:type="spellStart"/>
+          <w:r>
+            <w:rPr>
+              <w:rFonts w:ascii="Georgia" w:hAnsi="Georgia"/>
+              <w:lang w:val="en-US"/>
+            </w:rPr>
+            <w:t>RecordedAt</w:t>
+          </w:r>
+          <w:proofErr w:type="spellEnd"/>
+          <w:r>
+            <w:rPr>
+              <w:rFonts w:ascii="Georgia" w:hAnsi="Georgia"/>
+              <w:lang w:val="en-US"/>
+            </w:rPr>
+            <w:t xml:space="preserve"> DATETIME </w:t>
+          </w:r>
+        </w:p>
+        <w:p>
+          <w:pPr>
+            <w:pStyle w:val="ListParagraph"/>
+            <w:numPr>
+              <w:ilvl w:val="0"/>
+              <w:numId w:val="13"/>
+            </w:numPr>
+            <w:spacing w:line="276" w:lineRule="auto"/>
+            <w:rPr>
+              <w:rFonts w:ascii="Georgia" w:hAnsi="Georgia"/>
+              <w:b/>
+              <w:bCs/>
+            </w:rPr>
+          </w:pPr>
+          <w:r>
+            <w:rPr>
+              <w:rFonts w:ascii="Georgia" w:hAnsi="Georgia"/>
+              <w:b/>
+              <w:bCs/>
+              <w:lang w:val="en-GB"/>
+            </w:rPr>
+            <w:t>Employee Audit</w:t>
+          </w:r>
+        </w:p>
+        <w:p>
+          <w:pPr>
+            <w:pStyle w:val="ListParagraph"/>
+            <w:spacing w:line="276" w:lineRule="auto"/>
+            <w:rPr>
+              <w:rFonts w:ascii="Georgia" w:hAnsi="Georgia"/>
+              <w:lang w:val="en-GB"/>
+            </w:rPr>
+          </w:pPr>
+          <w:r>
+            <w:rPr>
+              <w:rFonts w:ascii="Georgia" w:hAnsi="Georgia"/>
+              <w:b/>
+              <w:bCs/>
+            </w:rPr>
+            <w:t>•</w:t>
+          </w:r>
+          <w:r>
+            <w:rPr>
+              <w:rFonts w:ascii="Georgia" w:hAnsi="Georgia"/>
+              <w:b/>
+              <w:bCs/>
+            </w:rPr>
+            <w:tab/>
+          </w:r>
+          <w:proofErr w:type="spellStart"/>
+          <w:r>
+            <w:rPr>
+              <w:rFonts w:ascii="Georgia" w:hAnsi="Georgia"/>
+              <w:lang w:val="en-US"/>
+            </w:rPr>
+            <w:t>EmployeeID</w:t>
+          </w:r>
+          <w:proofErr w:type="spellEnd"/>
+          <w:r>
+            <w:rPr>
+              <w:rFonts w:ascii="Georgia" w:hAnsi="Georgia"/>
+              <w:lang w:val="en-US"/>
+            </w:rPr>
+            <w:t xml:space="preserve"> INT PRIMARY KEY</w:t>
+          </w:r>
+        </w:p>
+        <w:p>
+          <w:pPr>
+            <w:pStyle w:val="ListParagraph"/>
+            <w:spacing w:line="276" w:lineRule="auto"/>
+            <w:rPr>
+              <w:rFonts w:ascii="Georgia" w:hAnsi="Georgia"/>
+              <w:lang w:val="en-GB"/>
+            </w:rPr>
+          </w:pPr>
+          <w:r>
+            <w:rPr>
+              <w:rFonts w:ascii="Georgia" w:hAnsi="Georgia"/>
+            </w:rPr>
+            <w:t>•</w:t>
+          </w:r>
+          <w:r>
+            <w:rPr>
+              <w:rFonts w:ascii="Georgia" w:hAnsi="Georgia"/>
+            </w:rPr>
+            <w:tab/>
+          </w:r>
+          <w:r>
+            <w:rPr>
+              <w:rFonts w:ascii="Georgia" w:hAnsi="Georgia"/>
+              <w:lang w:val="en-US"/>
+            </w:rPr>
+            <w:t>Name NVARCHAR</w:t>
+          </w:r>
+        </w:p>
+        <w:p>
+          <w:pPr>
+            <w:pStyle w:val="ListParagraph"/>
+            <w:spacing w:line="276" w:lineRule="auto"/>
+            <w:rPr>
+              <w:rFonts w:ascii="Georgia" w:hAnsi="Georgia"/>
+              <w:lang w:val="en-GB"/>
+            </w:rPr>
+          </w:pPr>
+          <w:r>
+            <w:rPr>
+              <w:rFonts w:ascii="Georgia" w:hAnsi="Georgia"/>
+            </w:rPr>
+            <w:t>•</w:t>
+          </w:r>
+          <w:r>
+            <w:rPr>
+              <w:rFonts w:ascii="Georgia" w:hAnsi="Georgia"/>
+            </w:rPr>
+            <w:tab/>
+            <w:t xml:space="preserve"> </w:t>
+          </w:r>
+          <w:r>
+            <w:rPr>
+              <w:rFonts w:ascii="Georgia" w:hAnsi="Georgia"/>
+              <w:lang w:val="en-GB"/>
+            </w:rPr>
+            <w:t>Contact</w:t>
+          </w:r>
+          <w:r>
+            <w:rPr>
+              <w:rFonts w:ascii="Georgia" w:hAnsi="Georgia"/>
+            </w:rPr>
+            <w:t xml:space="preserve"> VARCHAR</w:t>
+          </w:r>
+        </w:p>
+        <w:p>
+          <w:pPr>
+            <w:pStyle w:val="ListParagraph"/>
+            <w:spacing w:line="276" w:lineRule="auto"/>
+            <w:rPr>
+              <w:rFonts w:ascii="Georgia" w:hAnsi="Georgia"/>
+              <w:lang w:val="en-GB"/>
+            </w:rPr>
+          </w:pPr>
+          <w:r>
+            <w:rPr>
+              <w:rFonts w:ascii="Georgia" w:hAnsi="Georgia"/>
+            </w:rPr>
+            <w:t>•</w:t>
+          </w:r>
+          <w:r>
+            <w:rPr>
+              <w:rFonts w:ascii="Georgia" w:hAnsi="Georgia"/>
+            </w:rPr>
+            <w:tab/>
+            <w:t xml:space="preserve">  </w:t>
+          </w:r>
+          <w:r>
+            <w:rPr>
+              <w:rFonts w:ascii="Georgia" w:hAnsi="Georgia"/>
+              <w:lang w:val="en-GB"/>
+            </w:rPr>
+            <w:t xml:space="preserve">Position </w:t>
+          </w:r>
+          <w:r>
+            <w:rPr>
+              <w:rFonts w:ascii="Georgia" w:hAnsi="Georgia"/>
+            </w:rPr>
+            <w:t>VARCHAR</w:t>
           </w:r>
         </w:p>
         <w:p>
@@ -3072,6 +2867,7 @@
               <w:sz w:val="24"/>
               <w:szCs w:val="24"/>
             </w:rPr>
+            <w:lastRenderedPageBreak/>
             <w:t>Customers:</w:t>
           </w:r>
           <w:r>
@@ -3489,7 +3285,7 @@
   <w:abstractNum w:abstractNumId="2" w15:restartNumberingAfterBreak="0">
     <w:nsid w:val="0C0F4816"/>
     <w:multiLevelType w:val="hybridMultilevel"/>
-    <w:tmpl w:val="140EDE1C"/>
+    <w:tmpl w:val="87264FBC"/>
     <w:lvl w:ilvl="0" w:tplc="2000000F">
       <w:start w:val="1"/>
       <w:numFmt w:val="decimal"/>
@@ -3502,14 +3298,16 @@
         <w:rFonts w:hint="default"/>
       </w:rPr>
     </w:lvl>
-    <w:lvl w:ilvl="1" w:tplc="20000019" w:tentative="1">
-      <w:start w:val="1"/>
-      <w:numFmt w:val="lowerLetter"/>
-      <w:lvlText w:val="%2."/>
-      <w:lvlJc w:val="left"/>
-      <w:pPr>
-        <w:ind w:left="1440" w:hanging="360"/>
-      </w:pPr>
+    <w:lvl w:ilvl="1" w:tplc="68224482">
+      <w:numFmt w:val="bullet"/>
+      <w:lvlText w:val="•"/>
+      <w:lvlJc w:val="left"/>
+      <w:pPr>
+        <w:ind w:left="1800" w:hanging="720"/>
+      </w:pPr>
+      <w:rPr>
+        <w:rFonts w:ascii="Georgia" w:eastAsiaTheme="minorHAnsi" w:hAnsi="Georgia" w:cstheme="minorBidi" w:hint="default"/>
+      </w:rPr>
     </w:lvl>
     <w:lvl w:ilvl="2" w:tplc="2000001B" w:tentative="1">
       <w:start w:val="1"/>
@@ -3576,6 +3374,119 @@
     </w:lvl>
   </w:abstractNum>
   <w:abstractNum w:abstractNumId="3" w15:restartNumberingAfterBreak="0">
+    <w:nsid w:val="21822073"/>
+    <w:multiLevelType w:val="hybridMultilevel"/>
+    <w:tmpl w:val="2E32BF04"/>
+    <w:lvl w:ilvl="0" w:tplc="04090001">
+      <w:start w:val="1"/>
+      <w:numFmt w:val="bullet"/>
+      <w:lvlText w:val=""/>
+      <w:lvlJc w:val="left"/>
+      <w:pPr>
+        <w:ind w:left="2160" w:hanging="360"/>
+      </w:pPr>
+      <w:rPr>
+        <w:rFonts w:ascii="Symbol" w:hAnsi="Symbol" w:hint="default"/>
+      </w:rPr>
+    </w:lvl>
+    <w:lvl w:ilvl="1" w:tplc="04090003" w:tentative="1">
+      <w:start w:val="1"/>
+      <w:numFmt w:val="bullet"/>
+      <w:lvlText w:val="o"/>
+      <w:lvlJc w:val="left"/>
+      <w:pPr>
+        <w:ind w:left="2880" w:hanging="360"/>
+      </w:pPr>
+      <w:rPr>
+        <w:rFonts w:ascii="Courier New" w:hAnsi="Courier New" w:cs="Courier New" w:hint="default"/>
+      </w:rPr>
+    </w:lvl>
+    <w:lvl w:ilvl="2" w:tplc="04090005" w:tentative="1">
+      <w:start w:val="1"/>
+      <w:numFmt w:val="bullet"/>
+      <w:lvlText w:val=""/>
+      <w:lvlJc w:val="left"/>
+      <w:pPr>
+        <w:ind w:left="3600" w:hanging="360"/>
+      </w:pPr>
+      <w:rPr>
+        <w:rFonts w:ascii="Wingdings" w:hAnsi="Wingdings" w:hint="default"/>
+      </w:rPr>
+    </w:lvl>
+    <w:lvl w:ilvl="3" w:tplc="04090001" w:tentative="1">
+      <w:start w:val="1"/>
+      <w:numFmt w:val="bullet"/>
+      <w:lvlText w:val=""/>
+      <w:lvlJc w:val="left"/>
+      <w:pPr>
+        <w:ind w:left="4320" w:hanging="360"/>
+      </w:pPr>
+      <w:rPr>
+        <w:rFonts w:ascii="Symbol" w:hAnsi="Symbol" w:hint="default"/>
+      </w:rPr>
+    </w:lvl>
+    <w:lvl w:ilvl="4" w:tplc="04090003" w:tentative="1">
+      <w:start w:val="1"/>
+      <w:numFmt w:val="bullet"/>
+      <w:lvlText w:val="o"/>
+      <w:lvlJc w:val="left"/>
+      <w:pPr>
+        <w:ind w:left="5040" w:hanging="360"/>
+      </w:pPr>
+      <w:rPr>
+        <w:rFonts w:ascii="Courier New" w:hAnsi="Courier New" w:cs="Courier New" w:hint="default"/>
+      </w:rPr>
+    </w:lvl>
+    <w:lvl w:ilvl="5" w:tplc="04090005" w:tentative="1">
+      <w:start w:val="1"/>
+      <w:numFmt w:val="bullet"/>
+      <w:lvlText w:val=""/>
+      <w:lvlJc w:val="left"/>
+      <w:pPr>
+        <w:ind w:left="5760" w:hanging="360"/>
+      </w:pPr>
+      <w:rPr>
+        <w:rFonts w:ascii="Wingdings" w:hAnsi="Wingdings" w:hint="default"/>
+      </w:rPr>
+    </w:lvl>
+    <w:lvl w:ilvl="6" w:tplc="04090001" w:tentative="1">
+      <w:start w:val="1"/>
+      <w:numFmt w:val="bullet"/>
+      <w:lvlText w:val=""/>
+      <w:lvlJc w:val="left"/>
+      <w:pPr>
+        <w:ind w:left="6480" w:hanging="360"/>
+      </w:pPr>
+      <w:rPr>
+        <w:rFonts w:ascii="Symbol" w:hAnsi="Symbol" w:hint="default"/>
+      </w:rPr>
+    </w:lvl>
+    <w:lvl w:ilvl="7" w:tplc="04090003" w:tentative="1">
+      <w:start w:val="1"/>
+      <w:numFmt w:val="bullet"/>
+      <w:lvlText w:val="o"/>
+      <w:lvlJc w:val="left"/>
+      <w:pPr>
+        <w:ind w:left="7200" w:hanging="360"/>
+      </w:pPr>
+      <w:rPr>
+        <w:rFonts w:ascii="Courier New" w:hAnsi="Courier New" w:cs="Courier New" w:hint="default"/>
+      </w:rPr>
+    </w:lvl>
+    <w:lvl w:ilvl="8" w:tplc="04090005" w:tentative="1">
+      <w:start w:val="1"/>
+      <w:numFmt w:val="bullet"/>
+      <w:lvlText w:val=""/>
+      <w:lvlJc w:val="left"/>
+      <w:pPr>
+        <w:ind w:left="7920" w:hanging="360"/>
+      </w:pPr>
+      <w:rPr>
+        <w:rFonts w:ascii="Wingdings" w:hAnsi="Wingdings" w:hint="default"/>
+      </w:rPr>
+    </w:lvl>
+  </w:abstractNum>
+  <w:abstractNum w:abstractNumId="4" w15:restartNumberingAfterBreak="0">
     <w:nsid w:val="27FC322D"/>
     <w:multiLevelType w:val="hybridMultilevel"/>
     <w:tmpl w:val="281AD184"/>
@@ -3688,7 +3599,233 @@
       </w:rPr>
     </w:lvl>
   </w:abstractNum>
-  <w:abstractNum w:abstractNumId="4" w15:restartNumberingAfterBreak="0">
+  <w:abstractNum w:abstractNumId="5" w15:restartNumberingAfterBreak="0">
+    <w:nsid w:val="2801625A"/>
+    <w:multiLevelType w:val="hybridMultilevel"/>
+    <w:tmpl w:val="C0AE6A28"/>
+    <w:lvl w:ilvl="0" w:tplc="04090001">
+      <w:start w:val="1"/>
+      <w:numFmt w:val="bullet"/>
+      <w:lvlText w:val=""/>
+      <w:lvlJc w:val="left"/>
+      <w:pPr>
+        <w:ind w:left="1440" w:hanging="360"/>
+      </w:pPr>
+      <w:rPr>
+        <w:rFonts w:ascii="Symbol" w:hAnsi="Symbol" w:hint="default"/>
+      </w:rPr>
+    </w:lvl>
+    <w:lvl w:ilvl="1" w:tplc="04090003" w:tentative="1">
+      <w:start w:val="1"/>
+      <w:numFmt w:val="bullet"/>
+      <w:lvlText w:val="o"/>
+      <w:lvlJc w:val="left"/>
+      <w:pPr>
+        <w:ind w:left="2160" w:hanging="360"/>
+      </w:pPr>
+      <w:rPr>
+        <w:rFonts w:ascii="Courier New" w:hAnsi="Courier New" w:cs="Courier New" w:hint="default"/>
+      </w:rPr>
+    </w:lvl>
+    <w:lvl w:ilvl="2" w:tplc="04090005" w:tentative="1">
+      <w:start w:val="1"/>
+      <w:numFmt w:val="bullet"/>
+      <w:lvlText w:val=""/>
+      <w:lvlJc w:val="left"/>
+      <w:pPr>
+        <w:ind w:left="2880" w:hanging="360"/>
+      </w:pPr>
+      <w:rPr>
+        <w:rFonts w:ascii="Wingdings" w:hAnsi="Wingdings" w:hint="default"/>
+      </w:rPr>
+    </w:lvl>
+    <w:lvl w:ilvl="3" w:tplc="04090001" w:tentative="1">
+      <w:start w:val="1"/>
+      <w:numFmt w:val="bullet"/>
+      <w:lvlText w:val=""/>
+      <w:lvlJc w:val="left"/>
+      <w:pPr>
+        <w:ind w:left="3600" w:hanging="360"/>
+      </w:pPr>
+      <w:rPr>
+        <w:rFonts w:ascii="Symbol" w:hAnsi="Symbol" w:hint="default"/>
+      </w:rPr>
+    </w:lvl>
+    <w:lvl w:ilvl="4" w:tplc="04090003" w:tentative="1">
+      <w:start w:val="1"/>
+      <w:numFmt w:val="bullet"/>
+      <w:lvlText w:val="o"/>
+      <w:lvlJc w:val="left"/>
+      <w:pPr>
+        <w:ind w:left="4320" w:hanging="360"/>
+      </w:pPr>
+      <w:rPr>
+        <w:rFonts w:ascii="Courier New" w:hAnsi="Courier New" w:cs="Courier New" w:hint="default"/>
+      </w:rPr>
+    </w:lvl>
+    <w:lvl w:ilvl="5" w:tplc="04090005" w:tentative="1">
+      <w:start w:val="1"/>
+      <w:numFmt w:val="bullet"/>
+      <w:lvlText w:val=""/>
+      <w:lvlJc w:val="left"/>
+      <w:pPr>
+        <w:ind w:left="5040" w:hanging="360"/>
+      </w:pPr>
+      <w:rPr>
+        <w:rFonts w:ascii="Wingdings" w:hAnsi="Wingdings" w:hint="default"/>
+      </w:rPr>
+    </w:lvl>
+    <w:lvl w:ilvl="6" w:tplc="04090001" w:tentative="1">
+      <w:start w:val="1"/>
+      <w:numFmt w:val="bullet"/>
+      <w:lvlText w:val=""/>
+      <w:lvlJc w:val="left"/>
+      <w:pPr>
+        <w:ind w:left="5760" w:hanging="360"/>
+      </w:pPr>
+      <w:rPr>
+        <w:rFonts w:ascii="Symbol" w:hAnsi="Symbol" w:hint="default"/>
+      </w:rPr>
+    </w:lvl>
+    <w:lvl w:ilvl="7" w:tplc="04090003" w:tentative="1">
+      <w:start w:val="1"/>
+      <w:numFmt w:val="bullet"/>
+      <w:lvlText w:val="o"/>
+      <w:lvlJc w:val="left"/>
+      <w:pPr>
+        <w:ind w:left="6480" w:hanging="360"/>
+      </w:pPr>
+      <w:rPr>
+        <w:rFonts w:ascii="Courier New" w:hAnsi="Courier New" w:cs="Courier New" w:hint="default"/>
+      </w:rPr>
+    </w:lvl>
+    <w:lvl w:ilvl="8" w:tplc="04090005" w:tentative="1">
+      <w:start w:val="1"/>
+      <w:numFmt w:val="bullet"/>
+      <w:lvlText w:val=""/>
+      <w:lvlJc w:val="left"/>
+      <w:pPr>
+        <w:ind w:left="7200" w:hanging="360"/>
+      </w:pPr>
+      <w:rPr>
+        <w:rFonts w:ascii="Wingdings" w:hAnsi="Wingdings" w:hint="default"/>
+      </w:rPr>
+    </w:lvl>
+  </w:abstractNum>
+  <w:abstractNum w:abstractNumId="6" w15:restartNumberingAfterBreak="0">
+    <w:nsid w:val="2F7D15D0"/>
+    <w:multiLevelType w:val="hybridMultilevel"/>
+    <w:tmpl w:val="F588229E"/>
+    <w:lvl w:ilvl="0" w:tplc="04090001">
+      <w:start w:val="1"/>
+      <w:numFmt w:val="bullet"/>
+      <w:lvlText w:val=""/>
+      <w:lvlJc w:val="left"/>
+      <w:pPr>
+        <w:ind w:left="1440" w:hanging="360"/>
+      </w:pPr>
+      <w:rPr>
+        <w:rFonts w:ascii="Symbol" w:hAnsi="Symbol" w:hint="default"/>
+      </w:rPr>
+    </w:lvl>
+    <w:lvl w:ilvl="1" w:tplc="04090003" w:tentative="1">
+      <w:start w:val="1"/>
+      <w:numFmt w:val="bullet"/>
+      <w:lvlText w:val="o"/>
+      <w:lvlJc w:val="left"/>
+      <w:pPr>
+        <w:ind w:left="2160" w:hanging="360"/>
+      </w:pPr>
+      <w:rPr>
+        <w:rFonts w:ascii="Courier New" w:hAnsi="Courier New" w:cs="Courier New" w:hint="default"/>
+      </w:rPr>
+    </w:lvl>
+    <w:lvl w:ilvl="2" w:tplc="04090005" w:tentative="1">
+      <w:start w:val="1"/>
+      <w:numFmt w:val="bullet"/>
+      <w:lvlText w:val=""/>
+      <w:lvlJc w:val="left"/>
+      <w:pPr>
+        <w:ind w:left="2880" w:hanging="360"/>
+      </w:pPr>
+      <w:rPr>
+        <w:rFonts w:ascii="Wingdings" w:hAnsi="Wingdings" w:hint="default"/>
+      </w:rPr>
+    </w:lvl>
+    <w:lvl w:ilvl="3" w:tplc="04090001" w:tentative="1">
+      <w:start w:val="1"/>
+      <w:numFmt w:val="bullet"/>
+      <w:lvlText w:val=""/>
+      <w:lvlJc w:val="left"/>
+      <w:pPr>
+        <w:ind w:left="3600" w:hanging="360"/>
+      </w:pPr>
+      <w:rPr>
+        <w:rFonts w:ascii="Symbol" w:hAnsi="Symbol" w:hint="default"/>
+      </w:rPr>
+    </w:lvl>
+    <w:lvl w:ilvl="4" w:tplc="04090003" w:tentative="1">
+      <w:start w:val="1"/>
+      <w:numFmt w:val="bullet"/>
+      <w:lvlText w:val="o"/>
+      <w:lvlJc w:val="left"/>
+      <w:pPr>
+        <w:ind w:left="4320" w:hanging="360"/>
+      </w:pPr>
+      <w:rPr>
+        <w:rFonts w:ascii="Courier New" w:hAnsi="Courier New" w:cs="Courier New" w:hint="default"/>
+      </w:rPr>
+    </w:lvl>
+    <w:lvl w:ilvl="5" w:tplc="04090005" w:tentative="1">
+      <w:start w:val="1"/>
+      <w:numFmt w:val="bullet"/>
+      <w:lvlText w:val=""/>
+      <w:lvlJc w:val="left"/>
+      <w:pPr>
+        <w:ind w:left="5040" w:hanging="360"/>
+      </w:pPr>
+      <w:rPr>
+        <w:rFonts w:ascii="Wingdings" w:hAnsi="Wingdings" w:hint="default"/>
+      </w:rPr>
+    </w:lvl>
+    <w:lvl w:ilvl="6" w:tplc="04090001" w:tentative="1">
+      <w:start w:val="1"/>
+      <w:numFmt w:val="bullet"/>
+      <w:lvlText w:val=""/>
+      <w:lvlJc w:val="left"/>
+      <w:pPr>
+        <w:ind w:left="5760" w:hanging="360"/>
+      </w:pPr>
+      <w:rPr>
+        <w:rFonts w:ascii="Symbol" w:hAnsi="Symbol" w:hint="default"/>
+      </w:rPr>
+    </w:lvl>
+    <w:lvl w:ilvl="7" w:tplc="04090003" w:tentative="1">
+      <w:start w:val="1"/>
+      <w:numFmt w:val="bullet"/>
+      <w:lvlText w:val="o"/>
+      <w:lvlJc w:val="left"/>
+      <w:pPr>
+        <w:ind w:left="6480" w:hanging="360"/>
+      </w:pPr>
+      <w:rPr>
+        <w:rFonts w:ascii="Courier New" w:hAnsi="Courier New" w:cs="Courier New" w:hint="default"/>
+      </w:rPr>
+    </w:lvl>
+    <w:lvl w:ilvl="8" w:tplc="04090005" w:tentative="1">
+      <w:start w:val="1"/>
+      <w:numFmt w:val="bullet"/>
+      <w:lvlText w:val=""/>
+      <w:lvlJc w:val="left"/>
+      <w:pPr>
+        <w:ind w:left="7200" w:hanging="360"/>
+      </w:pPr>
+      <w:rPr>
+        <w:rFonts w:ascii="Wingdings" w:hAnsi="Wingdings" w:hint="default"/>
+      </w:rPr>
+    </w:lvl>
+  </w:abstractNum>
+  <w:abstractNum w:abstractNumId="7" w15:restartNumberingAfterBreak="0">
     <w:nsid w:val="32AB7BA3"/>
     <w:multiLevelType w:val="hybridMultilevel"/>
     <w:tmpl w:val="DCECDA64"/>
@@ -3801,7 +3938,7 @@
       </w:rPr>
     </w:lvl>
   </w:abstractNum>
-  <w:abstractNum w:abstractNumId="5" w15:restartNumberingAfterBreak="0">
+  <w:abstractNum w:abstractNumId="8" w15:restartNumberingAfterBreak="0">
     <w:nsid w:val="3E2B391B"/>
     <w:multiLevelType w:val="hybridMultilevel"/>
     <w:tmpl w:val="149287B8"/>
@@ -3914,7 +4051,7 @@
       </w:rPr>
     </w:lvl>
   </w:abstractNum>
-  <w:abstractNum w:abstractNumId="6" w15:restartNumberingAfterBreak="0">
+  <w:abstractNum w:abstractNumId="9" w15:restartNumberingAfterBreak="0">
     <w:nsid w:val="416D2987"/>
     <w:multiLevelType w:val="hybridMultilevel"/>
     <w:tmpl w:val="C7848C28"/>
@@ -4027,7 +4164,7 @@
       </w:rPr>
     </w:lvl>
   </w:abstractNum>
-  <w:abstractNum w:abstractNumId="7" w15:restartNumberingAfterBreak="0">
+  <w:abstractNum w:abstractNumId="10" w15:restartNumberingAfterBreak="0">
     <w:nsid w:val="43CA62E2"/>
     <w:multiLevelType w:val="hybridMultilevel"/>
     <w:tmpl w:val="A89E2016"/>
@@ -4140,7 +4277,7 @@
       </w:rPr>
     </w:lvl>
   </w:abstractNum>
-  <w:abstractNum w:abstractNumId="8" w15:restartNumberingAfterBreak="0">
+  <w:abstractNum w:abstractNumId="11" w15:restartNumberingAfterBreak="0">
     <w:nsid w:val="45337A16"/>
     <w:multiLevelType w:val="hybridMultilevel"/>
     <w:tmpl w:val="EE3ABE84"/>
@@ -4253,7 +4390,7 @@
       </w:rPr>
     </w:lvl>
   </w:abstractNum>
-  <w:abstractNum w:abstractNumId="9" w15:restartNumberingAfterBreak="0">
+  <w:abstractNum w:abstractNumId="12" w15:restartNumberingAfterBreak="0">
     <w:nsid w:val="58E17537"/>
     <w:multiLevelType w:val="hybridMultilevel"/>
     <w:tmpl w:val="1CE4CD20"/>
@@ -4366,7 +4503,7 @@
       </w:rPr>
     </w:lvl>
   </w:abstractNum>
-  <w:abstractNum w:abstractNumId="10" w15:restartNumberingAfterBreak="0">
+  <w:abstractNum w:abstractNumId="13" w15:restartNumberingAfterBreak="0">
     <w:nsid w:val="69036D18"/>
     <w:multiLevelType w:val="hybridMultilevel"/>
     <w:tmpl w:val="E244DF90"/>
@@ -4479,7 +4616,7 @@
       </w:rPr>
     </w:lvl>
   </w:abstractNum>
-  <w:abstractNum w:abstractNumId="11" w15:restartNumberingAfterBreak="0">
+  <w:abstractNum w:abstractNumId="14" w15:restartNumberingAfterBreak="0">
     <w:nsid w:val="6A8C585D"/>
     <w:multiLevelType w:val="hybridMultilevel"/>
     <w:tmpl w:val="7C88CB1C"/>
@@ -4592,7 +4729,7 @@
       </w:rPr>
     </w:lvl>
   </w:abstractNum>
-  <w:abstractNum w:abstractNumId="12" w15:restartNumberingAfterBreak="0">
+  <w:abstractNum w:abstractNumId="15" w15:restartNumberingAfterBreak="0">
     <w:nsid w:val="6B7D6235"/>
     <w:multiLevelType w:val="hybridMultilevel"/>
     <w:tmpl w:val="3DB82FE4"/>
@@ -4688,37 +4825,46 @@
     <w:abstractNumId w:val="0"/>
   </w:num>
   <w:num w:numId="3" w16cid:durableId="552083057">
+    <w:abstractNumId w:val="15"/>
+  </w:num>
+  <w:num w:numId="4" w16cid:durableId="305937631">
+    <w:abstractNumId w:val="14"/>
+  </w:num>
+  <w:num w:numId="5" w16cid:durableId="1569267544">
+    <w:abstractNumId w:val="7"/>
+  </w:num>
+  <w:num w:numId="6" w16cid:durableId="764229803">
+    <w:abstractNumId w:val="4"/>
+  </w:num>
+  <w:num w:numId="7" w16cid:durableId="115829291">
+    <w:abstractNumId w:val="10"/>
+  </w:num>
+  <w:num w:numId="8" w16cid:durableId="645865478">
+    <w:abstractNumId w:val="8"/>
+  </w:num>
+  <w:num w:numId="9" w16cid:durableId="1873879400">
+    <w:abstractNumId w:val="9"/>
+  </w:num>
+  <w:num w:numId="10" w16cid:durableId="1819764571">
+    <w:abstractNumId w:val="13"/>
+  </w:num>
+  <w:num w:numId="11" w16cid:durableId="2048991039">
     <w:abstractNumId w:val="12"/>
   </w:num>
-  <w:num w:numId="4" w16cid:durableId="305937631">
+  <w:num w:numId="12" w16cid:durableId="763570343">
     <w:abstractNumId w:val="11"/>
-  </w:num>
-  <w:num w:numId="5" w16cid:durableId="1569267544">
-    <w:abstractNumId w:val="4"/>
-  </w:num>
-  <w:num w:numId="6" w16cid:durableId="764229803">
-    <w:abstractNumId w:val="3"/>
-  </w:num>
-  <w:num w:numId="7" w16cid:durableId="115829291">
-    <w:abstractNumId w:val="7"/>
-  </w:num>
-  <w:num w:numId="8" w16cid:durableId="645865478">
-    <w:abstractNumId w:val="5"/>
-  </w:num>
-  <w:num w:numId="9" w16cid:durableId="1873879400">
-    <w:abstractNumId w:val="6"/>
-  </w:num>
-  <w:num w:numId="10" w16cid:durableId="1819764571">
-    <w:abstractNumId w:val="10"/>
-  </w:num>
-  <w:num w:numId="11" w16cid:durableId="2048991039">
-    <w:abstractNumId w:val="9"/>
-  </w:num>
-  <w:num w:numId="12" w16cid:durableId="763570343">
-    <w:abstractNumId w:val="8"/>
   </w:num>
   <w:num w:numId="13" w16cid:durableId="1108281173">
     <w:abstractNumId w:val="2"/>
+  </w:num>
+  <w:num w:numId="14" w16cid:durableId="344750312">
+    <w:abstractNumId w:val="5"/>
+  </w:num>
+  <w:num w:numId="15" w16cid:durableId="879979908">
+    <w:abstractNumId w:val="6"/>
+  </w:num>
+  <w:num w:numId="16" w16cid:durableId="1286962965">
+    <w:abstractNumId w:val="3"/>
   </w:num>
 </w:numbering>
 </file>
@@ -4732,7 +4878,7 @@
         <w:kern w:val="2"/>
         <w:sz w:val="22"/>
         <w:szCs w:val="22"/>
-        <w:lang w:val="en-PK" w:eastAsia="en-US" w:bidi="ar-SA"/>
+        <w:lang w:eastAsia="en-US" w:bidi="ar-SA"/>
         <w14:ligatures w14:val="standardContextual"/>
       </w:rPr>
     </w:rPrDefault>
@@ -5325,7 +5471,6 @@
   <w:style w:type="character" w:default="1" w:styleId="DefaultParagraphFont">
     <w:name w:val="Default Paragraph Font"/>
     <w:uiPriority w:val="1"/>
-    <w:semiHidden/>
     <w:unhideWhenUsed/>
   </w:style>
   <w:style w:type="table" w:default="1" w:styleId="TableNormal">

</xml_diff>

<commit_message>
Changes to the PPT
</commit_message>
<xml_diff>
--- a/ApexDB_Structure.docx
+++ b/ApexDB_Structure.docx
@@ -26,7 +26,7 @@
               <w:noProof/>
             </w:rPr>
             <w:drawing>
-              <wp:anchor distT="0" distB="0" distL="114300" distR="114300" simplePos="0" relativeHeight="251665408" behindDoc="0" locked="0" layoutInCell="1" allowOverlap="1" wp14:anchorId="73DFA3B7" wp14:editId="3FD07575">
+              <wp:anchor distT="0" distB="0" distL="114300" distR="114300" simplePos="0" relativeHeight="251658244" behindDoc="0" locked="0" layoutInCell="1" allowOverlap="1" wp14:anchorId="73DFA3B7" wp14:editId="3FD07575">
                 <wp:simplePos x="0" y="0"/>
                 <wp:positionH relativeFrom="margin">
                   <wp:align>center</wp:align>
@@ -115,7 +115,7 @@
             <mc:AlternateContent>
               <mc:Choice Requires="wps">
                 <w:drawing>
-                  <wp:anchor distT="45720" distB="45720" distL="114300" distR="114300" simplePos="0" relativeHeight="251669504" behindDoc="0" locked="0" layoutInCell="1" allowOverlap="1" wp14:anchorId="62F763F2" wp14:editId="56632FF0">
+                  <wp:anchor distT="45720" distB="45720" distL="114300" distR="114300" simplePos="0" relativeHeight="251658246" behindDoc="0" locked="0" layoutInCell="1" allowOverlap="1" wp14:anchorId="62F763F2" wp14:editId="56632FF0">
                     <wp:simplePos x="0" y="0"/>
                     <wp:positionH relativeFrom="margin">
                       <wp:align>center</wp:align>
@@ -211,7 +211,7 @@
                     <v:stroke joinstyle="miter"/>
                     <v:path gradientshapeok="t" o:connecttype="rect"/>
                   </v:shapetype>
-                  <v:shape id="Text Box 2" o:spid="_x0000_s1026" type="#_x0000_t202" style="position:absolute;margin-left:0;margin-top:627.25pt;width:226pt;height:110.6pt;z-index:251669504;visibility:visible;mso-wrap-style:square;mso-width-percent:0;mso-height-percent:200;mso-wrap-distance-left:9pt;mso-wrap-distance-top:3.6pt;mso-wrap-distance-right:9pt;mso-wrap-distance-bottom:3.6pt;mso-position-horizontal:center;mso-position-horizontal-relative:margin;mso-position-vertical:absolute;mso-position-vertical-relative:text;mso-width-percent:0;mso-height-percent:200;mso-width-relative:margin;mso-height-relative:margin;v-text-anchor:top" o:gfxdata="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" filled="f" stroked="f">
+                  <v:shape id="Text Box 2" o:spid="_x0000_s1026" type="#_x0000_t202" style="position:absolute;margin-left:0;margin-top:627.25pt;width:226pt;height:110.6pt;z-index:251658246;visibility:visible;mso-wrap-style:square;mso-width-percent:0;mso-height-percent:200;mso-wrap-distance-left:9pt;mso-wrap-distance-top:3.6pt;mso-wrap-distance-right:9pt;mso-wrap-distance-bottom:3.6pt;mso-position-horizontal:center;mso-position-horizontal-relative:margin;mso-position-vertical:absolute;mso-position-vertical-relative:text;mso-width-percent:0;mso-height-percent:200;mso-width-relative:margin;mso-height-relative:margin;v-text-anchor:top" o:gfxdata="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" filled="f" stroked="f">
                     <v:textbox style="mso-fit-shape-to-text:t">
                       <w:txbxContent>
                         <w:p>
@@ -268,7 +268,7 @@
             <mc:AlternateContent>
               <mc:Choice Requires="wps">
                 <w:drawing>
-                  <wp:anchor distT="45720" distB="45720" distL="114300" distR="114300" simplePos="0" relativeHeight="251671552" behindDoc="0" locked="0" layoutInCell="1" allowOverlap="1" wp14:anchorId="17F6AEF4" wp14:editId="412BC0E8">
+                  <wp:anchor distT="45720" distB="45720" distL="114300" distR="114300" simplePos="0" relativeHeight="251658247" behindDoc="0" locked="0" layoutInCell="1" allowOverlap="1" wp14:anchorId="17F6AEF4" wp14:editId="412BC0E8">
                     <wp:simplePos x="0" y="0"/>
                     <wp:positionH relativeFrom="margin">
                       <wp:posOffset>596900</wp:posOffset>
@@ -357,7 +357,7 @@
               </mc:Choice>
               <mc:Fallback>
                 <w:pict>
-                  <v:shape w14:anchorId="17F6AEF4" id="_x0000_s1027" type="#_x0000_t202" style="position:absolute;margin-left:47pt;margin-top:593pt;width:340pt;height:110.6pt;z-index:251671552;visibility:visible;mso-wrap-style:square;mso-width-percent:0;mso-height-percent:200;mso-wrap-distance-left:9pt;mso-wrap-distance-top:3.6pt;mso-wrap-distance-right:9pt;mso-wrap-distance-bottom:3.6pt;mso-position-horizontal:absolute;mso-position-horizontal-relative:margin;mso-position-vertical:absolute;mso-position-vertical-relative:text;mso-width-percent:0;mso-height-percent:200;mso-width-relative:margin;mso-height-relative:margin;v-text-anchor:top" o:gfxdata="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" filled="f" stroked="f">
+                  <v:shape w14:anchorId="17F6AEF4" id="_x0000_s1027" type="#_x0000_t202" style="position:absolute;margin-left:47pt;margin-top:593pt;width:340pt;height:110.6pt;z-index:251658247;visibility:visible;mso-wrap-style:square;mso-width-percent:0;mso-height-percent:200;mso-wrap-distance-left:9pt;mso-wrap-distance-top:3.6pt;mso-wrap-distance-right:9pt;mso-wrap-distance-bottom:3.6pt;mso-position-horizontal:absolute;mso-position-horizontal-relative:margin;mso-position-vertical:absolute;mso-position-vertical-relative:text;mso-width-percent:0;mso-height-percent:200;mso-width-relative:margin;mso-height-relative:margin;v-text-anchor:top" o:gfxdata="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" filled="f" stroked="f">
                     <v:textbox style="mso-fit-shape-to-text:t">
                       <w:txbxContent>
                         <w:p>
@@ -411,7 +411,7 @@
             <mc:AlternateContent>
               <mc:Choice Requires="wps">
                 <w:drawing>
-                  <wp:anchor distT="45720" distB="45720" distL="114300" distR="114300" simplePos="0" relativeHeight="251667456" behindDoc="0" locked="0" layoutInCell="1" allowOverlap="1" wp14:anchorId="601558B9" wp14:editId="4CCD41BE">
+                  <wp:anchor distT="45720" distB="45720" distL="114300" distR="114300" simplePos="0" relativeHeight="251658245" behindDoc="0" locked="0" layoutInCell="1" allowOverlap="1" wp14:anchorId="601558B9" wp14:editId="4CCD41BE">
                     <wp:simplePos x="0" y="0"/>
                     <wp:positionH relativeFrom="margin">
                       <wp:align>center</wp:align>
@@ -555,7 +555,7 @@
               </mc:Choice>
               <mc:Fallback>
                 <w:pict>
-                  <v:shape w14:anchorId="601558B9" id="_x0000_s1028" type="#_x0000_t202" style="position:absolute;margin-left:0;margin-top:293pt;width:226pt;height:110.6pt;z-index:251667456;visibility:visible;mso-wrap-style:square;mso-width-percent:0;mso-height-percent:200;mso-wrap-distance-left:9pt;mso-wrap-distance-top:3.6pt;mso-wrap-distance-right:9pt;mso-wrap-distance-bottom:3.6pt;mso-position-horizontal:center;mso-position-horizontal-relative:margin;mso-position-vertical:absolute;mso-position-vertical-relative:text;mso-width-percent:0;mso-height-percent:200;mso-width-relative:margin;mso-height-relative:margin;v-text-anchor:top" o:gfxdata="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" filled="f" stroked="f">
+                  <v:shape w14:anchorId="601558B9" id="_x0000_s1028" type="#_x0000_t202" style="position:absolute;margin-left:0;margin-top:293pt;width:226pt;height:110.6pt;z-index:251658245;visibility:visible;mso-wrap-style:square;mso-width-percent:0;mso-height-percent:200;mso-wrap-distance-left:9pt;mso-wrap-distance-top:3.6pt;mso-wrap-distance-right:9pt;mso-wrap-distance-bottom:3.6pt;mso-position-horizontal:center;mso-position-horizontal-relative:margin;mso-position-vertical:absolute;mso-position-vertical-relative:text;mso-width-percent:0;mso-height-percent:200;mso-width-relative:margin;mso-height-relative:margin;v-text-anchor:top" o:gfxdata="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" filled="f" stroked="f">
                     <v:textbox style="mso-fit-shape-to-text:t">
                       <w:txbxContent>
                         <w:p>
@@ -660,7 +660,7 @@
             <mc:AlternateContent>
               <mc:Choice Requires="wps">
                 <w:drawing>
-                  <wp:anchor distT="45720" distB="45720" distL="114300" distR="114300" simplePos="0" relativeHeight="251664384" behindDoc="0" locked="0" layoutInCell="1" allowOverlap="1" wp14:anchorId="72F3B56D" wp14:editId="409B525E">
+                  <wp:anchor distT="45720" distB="45720" distL="114300" distR="114300" simplePos="0" relativeHeight="251658243" behindDoc="0" locked="0" layoutInCell="1" allowOverlap="1" wp14:anchorId="72F3B56D" wp14:editId="409B525E">
                     <wp:simplePos x="0" y="0"/>
                     <wp:positionH relativeFrom="margin">
                       <wp:align>center</wp:align>
@@ -758,7 +758,7 @@
               </mc:Choice>
               <mc:Fallback>
                 <w:pict>
-                  <v:shape w14:anchorId="72F3B56D" id="_x0000_s1029" type="#_x0000_t202" style="position:absolute;margin-left:0;margin-top:13.6pt;width:347.55pt;height:110.6pt;z-index:251664384;visibility:visible;mso-wrap-style:square;mso-width-percent:0;mso-height-percent:200;mso-wrap-distance-left:9pt;mso-wrap-distance-top:3.6pt;mso-wrap-distance-right:9pt;mso-wrap-distance-bottom:3.6pt;mso-position-horizontal:center;mso-position-horizontal-relative:margin;mso-position-vertical:absolute;mso-position-vertical-relative:text;mso-width-percent:0;mso-height-percent:200;mso-width-relative:margin;mso-height-relative:margin;v-text-anchor:top" o:gfxdata="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" filled="f" stroked="f">
+                  <v:shape w14:anchorId="72F3B56D" id="_x0000_s1029" type="#_x0000_t202" style="position:absolute;margin-left:0;margin-top:13.6pt;width:347.55pt;height:110.6pt;z-index:251658243;visibility:visible;mso-wrap-style:square;mso-width-percent:0;mso-height-percent:200;mso-wrap-distance-left:9pt;mso-wrap-distance-top:3.6pt;mso-wrap-distance-right:9pt;mso-wrap-distance-bottom:3.6pt;mso-position-horizontal:center;mso-position-horizontal-relative:margin;mso-position-vertical:absolute;mso-position-vertical-relative:text;mso-width-percent:0;mso-height-percent:200;mso-width-relative:margin;mso-height-relative:margin;v-text-anchor:top" o:gfxdata="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" filled="f" stroked="f">
                     <v:textbox style="mso-fit-shape-to-text:t">
                       <w:txbxContent>
                         <w:p>
@@ -817,7 +817,7 @@
             <mc:AlternateContent>
               <mc:Choice Requires="wps">
                 <w:drawing>
-                  <wp:anchor distT="0" distB="0" distL="114300" distR="114300" simplePos="0" relativeHeight="251660288" behindDoc="0" locked="0" layoutInCell="1" allowOverlap="1" wp14:anchorId="2702B1D6" wp14:editId="0D8CA42C">
+                  <wp:anchor distT="0" distB="0" distL="114300" distR="114300" simplePos="0" relativeHeight="251658241" behindDoc="0" locked="0" layoutInCell="1" allowOverlap="1" wp14:anchorId="2702B1D6" wp14:editId="0D8CA42C">
                     <wp:simplePos x="0" y="0"/>
                     <wp:positionH relativeFrom="margin">
                       <wp:align>center</wp:align>
@@ -901,7 +901,7 @@
             <mc:AlternateContent>
               <mc:Choice Requires="wps">
                 <w:drawing>
-                  <wp:anchor distT="0" distB="0" distL="114300" distR="114300" simplePos="0" relativeHeight="251662336" behindDoc="1" locked="0" layoutInCell="1" allowOverlap="1" wp14:anchorId="5341B0F7" wp14:editId="665850DC">
+                  <wp:anchor distT="0" distB="0" distL="114300" distR="114300" simplePos="0" relativeHeight="251658242" behindDoc="1" locked="0" layoutInCell="1" allowOverlap="1" wp14:anchorId="5341B0F7" wp14:editId="665850DC">
                     <wp:simplePos x="0" y="0"/>
                     <wp:positionH relativeFrom="margin">
                       <wp:posOffset>-473206</wp:posOffset>
@@ -988,7 +988,7 @@
             <mc:AlternateContent>
               <mc:Choice Requires="wps">
                 <w:drawing>
-                  <wp:anchor distT="0" distB="0" distL="114300" distR="114300" simplePos="0" relativeHeight="251659264" behindDoc="1" locked="0" layoutInCell="1" allowOverlap="1" wp14:anchorId="5B5127AF" wp14:editId="4FF021F2">
+                  <wp:anchor distT="0" distB="0" distL="114300" distR="114300" simplePos="0" relativeHeight="251658240" behindDoc="1" locked="0" layoutInCell="1" allowOverlap="1" wp14:anchorId="5B5127AF" wp14:editId="4FF021F2">
                     <wp:simplePos x="0" y="0"/>
                     <wp:positionH relativeFrom="column">
                       <wp:posOffset>-1166495</wp:posOffset>
@@ -2275,21 +2275,12 @@
               <w:lang w:val="en-US"/>
             </w:rPr>
           </w:pPr>
-          <w:proofErr w:type="spellStart"/>
           <w:r>
             <w:rPr>
               <w:rFonts w:ascii="Georgia" w:hAnsi="Georgia"/>
               <w:lang w:val="en-US"/>
             </w:rPr>
-            <w:t>AuditID</w:t>
-          </w:r>
-          <w:proofErr w:type="spellEnd"/>
-          <w:r>
-            <w:rPr>
-              <w:rFonts w:ascii="Georgia" w:hAnsi="Georgia"/>
-              <w:lang w:val="en-US"/>
-            </w:rPr>
-            <w:t xml:space="preserve"> INT PK</w:t>
+            <w:t>AuditID INT PK</w:t>
           </w:r>
         </w:p>
         <w:p>
@@ -2310,23 +2301,7 @@
               <w:rFonts w:ascii="Georgia" w:hAnsi="Georgia"/>
               <w:lang w:val="en-US"/>
             </w:rPr>
-            <w:t xml:space="preserve">    </w:t>
-          </w:r>
-          <w:proofErr w:type="spellStart"/>
-          <w:r>
-            <w:rPr>
-              <w:rFonts w:ascii="Georgia" w:hAnsi="Georgia"/>
-              <w:lang w:val="en-US"/>
-            </w:rPr>
-            <w:t>CarName</w:t>
-          </w:r>
-          <w:proofErr w:type="spellEnd"/>
-          <w:r>
-            <w:rPr>
-              <w:rFonts w:ascii="Georgia" w:hAnsi="Georgia"/>
-              <w:lang w:val="en-US"/>
-            </w:rPr>
-            <w:t xml:space="preserve"> VARCHAR</w:t>
+            <w:t xml:space="preserve">    CarName VARCHAR</w:t>
           </w:r>
         </w:p>
         <w:p>
@@ -2388,23 +2363,7 @@
               <w:rFonts w:ascii="Georgia" w:hAnsi="Georgia"/>
               <w:lang w:val="en-US"/>
             </w:rPr>
-            <w:t xml:space="preserve">    </w:t>
-          </w:r>
-          <w:proofErr w:type="spellStart"/>
-          <w:r>
-            <w:rPr>
-              <w:rFonts w:ascii="Georgia" w:hAnsi="Georgia"/>
-              <w:lang w:val="en-US"/>
-            </w:rPr>
-            <w:t>RecordedAt</w:t>
-          </w:r>
-          <w:proofErr w:type="spellEnd"/>
-          <w:r>
-            <w:rPr>
-              <w:rFonts w:ascii="Georgia" w:hAnsi="Georgia"/>
-              <w:lang w:val="en-US"/>
-            </w:rPr>
-            <w:t xml:space="preserve"> DATETIME </w:t>
+            <w:t xml:space="preserve">    RecordedAt DATETIME </w:t>
           </w:r>
         </w:p>
         <w:p>
@@ -2456,21 +2415,12 @@
             </w:rPr>
             <w:tab/>
           </w:r>
-          <w:proofErr w:type="spellStart"/>
           <w:r>
             <w:rPr>
               <w:rFonts w:ascii="Georgia" w:hAnsi="Georgia"/>
               <w:lang w:val="en-US"/>
             </w:rPr>
-            <w:t>EmployeeID</w:t>
-          </w:r>
-          <w:proofErr w:type="spellEnd"/>
-          <w:r>
-            <w:rPr>
-              <w:rFonts w:ascii="Georgia" w:hAnsi="Georgia"/>
-              <w:lang w:val="en-US"/>
-            </w:rPr>
-            <w:t xml:space="preserve"> INT PRIMARY KEY</w:t>
+            <w:t>EmployeeID INT PRIMARY KEY</w:t>
           </w:r>
         </w:p>
         <w:p>
@@ -4878,7 +4828,7 @@
         <w:kern w:val="2"/>
         <w:sz w:val="22"/>
         <w:szCs w:val="22"/>
-        <w:lang w:eastAsia="en-US" w:bidi="ar-SA"/>
+        <w:lang w:val="en-PK" w:eastAsia="en-US" w:bidi="ar-SA"/>
         <w14:ligatures w14:val="standardContextual"/>
       </w:rPr>
     </w:rPrDefault>
@@ -5471,6 +5421,7 @@
   <w:style w:type="character" w:default="1" w:styleId="DefaultParagraphFont">
     <w:name w:val="Default Paragraph Font"/>
     <w:uiPriority w:val="1"/>
+    <w:semiHidden/>
     <w:unhideWhenUsed/>
   </w:style>
   <w:style w:type="table" w:default="1" w:styleId="TableNormal">

</xml_diff>